<commit_message>
Updated Manuscript and Supplementary Materials
</commit_message>
<xml_diff>
--- a/experiment 1/preregistration/preregistration.docx
+++ b/experiment 1/preregistration/preregistration.docx
@@ -302,7 +302,15 @@
         <w:t>BOF16/MET_V/002</w:t>
       </w:r>
       <w:r>
-        <w:t xml:space="preserve"> to Jan De Houwer and </w:t>
+        <w:t xml:space="preserve"> to Jan De </w:t>
+      </w:r>
+      <w:proofErr w:type="spellStart"/>
+      <w:r>
+        <w:t>Houwer</w:t>
+      </w:r>
+      <w:proofErr w:type="spellEnd"/>
+      <w:r>
+        <w:t xml:space="preserve"> and </w:t>
       </w:r>
       <w:r>
         <w:t xml:space="preserve">Ghent University </w:t>
@@ -410,8 +418,13 @@
       <w:r>
         <w:t xml:space="preserve"> (</w:t>
       </w:r>
-      <w:r>
-        <w:t>Nosek, Hawkins</w:t>
+      <w:proofErr w:type="spellStart"/>
+      <w:r>
+        <w:t>Nosek</w:t>
+      </w:r>
+      <w:proofErr w:type="spellEnd"/>
+      <w:r>
+        <w:t>, Hawkins</w:t>
       </w:r>
       <w:r>
         <w:t>,</w:t>
@@ -450,7 +463,15 @@
         <w:t>-</w:t>
       </w:r>
       <w:r>
-        <w:t xml:space="preserve">based measures (Gawronski &amp; Ye, 2015). </w:t>
+        <w:t>based measures (</w:t>
+      </w:r>
+      <w:proofErr w:type="spellStart"/>
+      <w:r>
+        <w:t>Gawronski</w:t>
+      </w:r>
+      <w:proofErr w:type="spellEnd"/>
+      <w:r>
+        <w:t xml:space="preserve"> &amp; Ye, 2015). </w:t>
       </w:r>
     </w:p>
     <w:p>
@@ -540,7 +561,15 @@
         <w:t xml:space="preserve">the </w:t>
       </w:r>
       <w:r>
-        <w:t xml:space="preserve">primes (Bar-Anan &amp; Nosek, 2012). </w:t>
+        <w:t xml:space="preserve">primes (Bar-Anan &amp; </w:t>
+      </w:r>
+      <w:proofErr w:type="spellStart"/>
+      <w:r>
+        <w:t>Nosek</w:t>
+      </w:r>
+      <w:proofErr w:type="spellEnd"/>
+      <w:r>
+        <w:t xml:space="preserve">, 2012). </w:t>
       </w:r>
       <w:r>
         <w:t>In response to this claim</w:t>
@@ -639,8 +668,13 @@
         <w:t xml:space="preserve">ratings of </w:t>
       </w:r>
       <w:r>
-        <w:t>(un)</w:t>
-      </w:r>
+        <w:t>(</w:t>
+      </w:r>
+      <w:proofErr w:type="gramStart"/>
+      <w:r>
+        <w:t>un)</w:t>
+      </w:r>
+      <w:proofErr w:type="gramEnd"/>
       <w:r>
         <w:t xml:space="preserve">intentionality </w:t>
       </w:r>
@@ -660,7 +694,15 @@
         <w:t xml:space="preserve">-individual conclusions. </w:t>
       </w:r>
       <w:r>
-        <w:t>Drawing such conclusions is highly problematic: it may be the case that one subset of participants intentionally used knowledge of the primes when responding to the targets whereas another subset did not. Aggregating (un)intentionality ratings across participants</w:t>
+        <w:t>Drawing such conclusions is highly problematic: it may be the case that one subset of participants intentionally used knowledge of the primes when responding to the targets whereas another subset did not. Aggregating (</w:t>
+      </w:r>
+      <w:proofErr w:type="gramStart"/>
+      <w:r>
+        <w:t>un)</w:t>
+      </w:r>
+      <w:proofErr w:type="gramEnd"/>
+      <w:r>
+        <w:t>intentionality ratings across participants</w:t>
       </w:r>
       <w:r>
         <w:t xml:space="preserve">, </w:t>
@@ -842,16 +884,11 @@
       <w:r>
         <w:t xml:space="preserve">. Based on an expected mean duration of </w:t>
       </w:r>
-      <w:r>
-        <w:rPr>
-          <w:rPrChange w:id="0" w:author="Sean" w:date="2018-07-10T18:36:00Z">
-            <w:rPr>
-              <w:highlight w:val="red"/>
-            </w:rPr>
-          </w:rPrChange>
-        </w:rPr>
+      <w:bookmarkStart w:id="0" w:name="_GoBack"/>
+      <w:r>
         <w:t>15</w:t>
       </w:r>
+      <w:bookmarkEnd w:id="0"/>
       <w:r>
         <w:t xml:space="preserve"> minutes, participants will be paid </w:t>
       </w:r>
@@ -893,7 +930,15 @@
         <w:t>.</w:t>
       </w:r>
       <w:r>
-        <w:t xml:space="preserve"> For our second analysis, we used the pwr package in R to compute the number of subjects required to detect a medium f2 effect size (i.e., 0.15) in a regression analysis with a single IV, at the conventional alpha level (.05) and at 95% power. Given these criteria, 89 subjects would be required.</w:t>
+        <w:t xml:space="preserve"> For our second analysis, we used the </w:t>
+      </w:r>
+      <w:proofErr w:type="spellStart"/>
+      <w:r>
+        <w:t>pwr</w:t>
+      </w:r>
+      <w:proofErr w:type="spellEnd"/>
+      <w:r>
+        <w:t xml:space="preserve"> package in R to compute the number of subjects required to detect a medium f2 effect size (i.e., 0.15) in a regression analysis with a single IV, at the conventional alpha level (.05) and at 95% power. Given these criteria, 89 subjects would be required.</w:t>
       </w:r>
       <w:r>
         <w:t xml:space="preserve"> </w:t>
@@ -996,7 +1041,15 @@
         <w:t xml:space="preserve"> </w:t>
       </w:r>
       <w:r>
-        <w:t>Completion time on Prolific &lt; 3 minutes, and partial data on the demographics questionnaire or AMP.</w:t>
+        <w:t xml:space="preserve">Completion time on </w:t>
+      </w:r>
+      <w:proofErr w:type="gramStart"/>
+      <w:r>
+        <w:t>Prolific</w:t>
+      </w:r>
+      <w:proofErr w:type="gramEnd"/>
+      <w:r>
+        <w:t xml:space="preserve"> &lt; 3 minutes, and partial data on the demographics questionnaire or AMP.</w:t>
       </w:r>
     </w:p>
     <w:p>
@@ -1163,7 +1216,15 @@
         <w:t xml:space="preserve">how many </w:t>
       </w:r>
       <w:r>
-        <w:t xml:space="preserve">trials was a valenced picture presented before the Chinese character? </w:t>
+        <w:t xml:space="preserve">trials was a </w:t>
+      </w:r>
+      <w:proofErr w:type="spellStart"/>
+      <w:r>
+        <w:t>valenced</w:t>
+      </w:r>
+      <w:proofErr w:type="spellEnd"/>
+      <w:r>
+        <w:t xml:space="preserve"> picture presented before the Chinese character? </w:t>
       </w:r>
       <w:r>
         <w:t>It is important that you are honest here</w:t>
@@ -1198,12 +1259,14 @@
         </w:rPr>
         <w:t xml:space="preserve"> = </w:t>
       </w:r>
+      <w:proofErr w:type="gramStart"/>
       <w:r>
         <w:rPr>
           <w:rStyle w:val="CommentReference"/>
         </w:rPr>
         <w:t>None</w:t>
       </w:r>
+      <w:proofErr w:type="gramEnd"/>
       <w:r>
         <w:rPr>
           <w:rStyle w:val="CommentReference"/>
@@ -1320,7 +1383,21 @@
         <w:rPr>
           <w:rStyle w:val="CommentReference"/>
         </w:rPr>
-        <w:t>Very rarely, 3 = Somewhat rarely</w:t>
+        <w:t xml:space="preserve">Very rarely, 3 = </w:t>
+      </w:r>
+      <w:proofErr w:type="gramStart"/>
+      <w:r>
+        <w:rPr>
+          <w:rStyle w:val="CommentReference"/>
+        </w:rPr>
+        <w:t>Somewhat</w:t>
+      </w:r>
+      <w:proofErr w:type="gramEnd"/>
+      <w:r>
+        <w:rPr>
+          <w:rStyle w:val="CommentReference"/>
+        </w:rPr>
+        <w:t xml:space="preserve"> rarely</w:t>
       </w:r>
       <w:r>
         <w:rPr>
@@ -1402,7 +1479,21 @@
         <w:rPr>
           <w:rStyle w:val="CommentReference"/>
         </w:rPr>
-        <w:t>[1 = Never, 2 = Very rarely, 3 = Somewhat rarely, 4 = Sometimes, 5 = Somewhat often, 6 = Very often, 7 = Almost always]</w:t>
+        <w:t xml:space="preserve">[1 = Never, 2 = Very rarely, 3 = </w:t>
+      </w:r>
+      <w:proofErr w:type="gramStart"/>
+      <w:r>
+        <w:rPr>
+          <w:rStyle w:val="CommentReference"/>
+        </w:rPr>
+        <w:t>Somewhat</w:t>
+      </w:r>
+      <w:proofErr w:type="gramEnd"/>
+      <w:r>
+        <w:rPr>
+          <w:rStyle w:val="CommentReference"/>
+        </w:rPr>
+        <w:t xml:space="preserve"> rarely, 4 = Sometimes, 5 = Somewhat often, 6 = Very often, 7 = Almost always]</w:t>
       </w:r>
     </w:p>
     <w:p>
@@ -1455,7 +1546,21 @@
         <w:rPr>
           <w:rStyle w:val="CommentReference"/>
         </w:rPr>
-        <w:t>[1 = Never, 2 = Very rarely, 3 = Somewhat rarely, 4 = Sometimes, 5 = Somewhat often, 6 = Very often, 7 = Almost always]</w:t>
+        <w:t xml:space="preserve">[1 = Never, 2 = Very rarely, 3 = </w:t>
+      </w:r>
+      <w:proofErr w:type="gramStart"/>
+      <w:r>
+        <w:rPr>
+          <w:rStyle w:val="CommentReference"/>
+        </w:rPr>
+        <w:t>Somewhat</w:t>
+      </w:r>
+      <w:proofErr w:type="gramEnd"/>
+      <w:r>
+        <w:rPr>
+          <w:rStyle w:val="CommentReference"/>
+        </w:rPr>
+        <w:t xml:space="preserve"> rarely, 4 = Sometimes, 5 = Somewhat often, 6 = Very often, 7 = Almost always]</w:t>
       </w:r>
     </w:p>
     <w:p>
@@ -1770,7 +1875,15 @@
         <w:t>” for a fixed 2000ms interval</w:t>
       </w:r>
       <w:r>
-        <w:t>, presented after a 200 ms inter trial interval</w:t>
+        <w:t xml:space="preserve">, presented after a 200 </w:t>
+      </w:r>
+      <w:proofErr w:type="spellStart"/>
+      <w:r>
+        <w:t>ms</w:t>
+      </w:r>
+      <w:proofErr w:type="spellEnd"/>
+      <w:r>
+        <w:t xml:space="preserve"> inter trial interval</w:t>
       </w:r>
       <w:r>
         <w:t>.</w:t>
@@ -1979,161 +2092,262 @@
           <w:szCs w:val="20"/>
         </w:rPr>
       </w:pPr>
+      <w:proofErr w:type="spellStart"/>
       <w:r>
         <w:rPr>
           <w:rFonts w:ascii="Monaco" w:hAnsi="Monaco"/>
           <w:sz w:val="20"/>
           <w:szCs w:val="20"/>
         </w:rPr>
-        <w:t>valence_rating ~ prime_valence * reported_influence + (1 | subject)</w:t>
-      </w:r>
-    </w:p>
-    <w:p>
-      <w:pPr>
-        <w:spacing w:line="480" w:lineRule="auto"/>
-        <w:ind w:firstLine="720"/>
-      </w:pPr>
-      <w:r>
-        <w:t xml:space="preserve">If no interaction effect is found, Bayesian analyses may be used may be used to quantify the evidence for the null hypothesis using the R package </w:t>
-      </w:r>
-      <w:r>
-        <w:rPr>
-          <w:i/>
-        </w:rPr>
-        <w:t>brms</w:t>
-      </w:r>
-      <w:r>
-        <w:t>. This would likely employ default priors that are desig</w:t>
-      </w:r>
-      <w:r>
-        <w:t>ned to be uninformative (i.e., Students t distribution [</w:t>
-      </w:r>
-      <w:r>
-        <w:t xml:space="preserve">students_t(3, 0, 10)] placed on all parameters). </w:t>
-      </w:r>
-    </w:p>
-    <w:p>
-      <w:pPr>
-        <w:spacing w:line="480" w:lineRule="auto"/>
-        <w:ind w:firstLine="720"/>
-      </w:pPr>
-      <w:r>
-        <w:t xml:space="preserve">We will also construct a standard regression model to assess whether a greater number of </w:t>
-      </w:r>
-      <w:r>
-        <w:t>influenced trials</w:t>
-      </w:r>
-      <w:r>
-        <w:t xml:space="preserve"> </w:t>
-      </w:r>
-      <w:r>
-        <w:t>predicts</w:t>
-      </w:r>
-      <w:r>
-        <w:t xml:space="preserve"> a greater AMP effect size (H2). </w:t>
-      </w:r>
-      <w:r>
-        <w:t xml:space="preserve">For this, we will compute an AMP effect size for each subject by subtracting the number of ‘pleasant’ responses when the target was preceded by a positive prime from the number of ‘pleasant’ responses when the target was preceded by a negative prime. We will also compute the proportion of influenced trials to </w:t>
-      </w:r>
-      <w:r>
-        <w:lastRenderedPageBreak/>
-        <w:t>uninfluenced trials for each subject</w:t>
-      </w:r>
-      <w:r>
-        <w:t>, and standarise and recentre this value</w:t>
-      </w:r>
-      <w:r>
-        <w:t>. The Wilkinson notation for this model is:</w:t>
-      </w:r>
-    </w:p>
-    <w:p>
-      <w:pPr>
-        <w:spacing w:line="480" w:lineRule="auto"/>
-        <w:ind w:firstLine="720"/>
+        <w:t>valence_rating</w:t>
+      </w:r>
+      <w:proofErr w:type="spellEnd"/>
+      <w:r>
         <w:rPr>
           <w:rFonts w:ascii="Monaco" w:hAnsi="Monaco"/>
           <w:sz w:val="20"/>
           <w:szCs w:val="20"/>
         </w:rPr>
-      </w:pPr>
+        <w:t xml:space="preserve"> ~ </w:t>
+      </w:r>
+      <w:proofErr w:type="spellStart"/>
       <w:r>
         <w:rPr>
           <w:rFonts w:ascii="Monaco" w:hAnsi="Monaco"/>
           <w:sz w:val="20"/>
           <w:szCs w:val="20"/>
         </w:rPr>
-        <w:t>AMP_effect_size</w:t>
-      </w:r>
+        <w:t>prime_valence</w:t>
+      </w:r>
+      <w:proofErr w:type="spellEnd"/>
       <w:r>
         <w:rPr>
           <w:rFonts w:ascii="Monaco" w:hAnsi="Monaco"/>
           <w:sz w:val="20"/>
           <w:szCs w:val="20"/>
         </w:rPr>
-        <w:t xml:space="preserve"> ~ </w:t>
-      </w:r>
+        <w:t xml:space="preserve"> * </w:t>
+      </w:r>
+      <w:proofErr w:type="spellStart"/>
       <w:r>
         <w:rPr>
           <w:rFonts w:ascii="Monaco" w:hAnsi="Monaco"/>
           <w:sz w:val="20"/>
           <w:szCs w:val="20"/>
         </w:rPr>
-        <w:t>proportion_influenced</w:t>
-      </w:r>
-    </w:p>
-    <w:p>
-      <w:pPr>
-        <w:spacing w:line="480" w:lineRule="auto"/>
-        <w:ind w:firstLine="720"/>
-      </w:pPr>
-      <w:r>
-        <w:t>We will conduct a standard correlation analysis between the online and offline measure of influence (i.e., Q2 from the exploratory measures section) in order to address H3. For H4, we will conduct a similar regression analysis to that of H2, this time using both online and offline measures of influence as IVs. These IVs will be standardized and recentred as appropriate. The Wilkinson notation for this model is:</w:t>
-      </w:r>
-    </w:p>
-    <w:p>
-      <w:pPr>
-        <w:spacing w:line="480" w:lineRule="auto"/>
-        <w:ind w:firstLine="720"/>
+        <w:t>reported_influence</w:t>
+      </w:r>
+      <w:proofErr w:type="spellEnd"/>
+      <w:r>
         <w:rPr>
           <w:rFonts w:ascii="Monaco" w:hAnsi="Monaco"/>
           <w:sz w:val="20"/>
           <w:szCs w:val="20"/>
         </w:rPr>
-      </w:pPr>
-      <w:r>
+        <w:t xml:space="preserve"> + (1 | subject)</w:t>
+      </w:r>
+    </w:p>
+    <w:p>
+      <w:pPr>
+        <w:spacing w:line="480" w:lineRule="auto"/>
+        <w:ind w:firstLine="720"/>
+      </w:pPr>
+      <w:r>
+        <w:t xml:space="preserve">If no interaction effect is found, Bayesian analyses may be used may be used to quantify the evidence for the null hypothesis using the R package </w:t>
+      </w:r>
+      <w:proofErr w:type="spellStart"/>
+      <w:r>
+        <w:rPr>
+          <w:i/>
+        </w:rPr>
+        <w:t>brms</w:t>
+      </w:r>
+      <w:proofErr w:type="spellEnd"/>
+      <w:r>
+        <w:t>. This would likely employ default priors that are desig</w:t>
+      </w:r>
+      <w:r>
+        <w:t>ned to be uninformative (i.e., Students t distribution [</w:t>
+      </w:r>
+      <w:proofErr w:type="spellStart"/>
+      <w:r>
+        <w:t>students_</w:t>
+      </w:r>
+      <w:proofErr w:type="gramStart"/>
+      <w:r>
+        <w:t>t</w:t>
+      </w:r>
+      <w:proofErr w:type="spellEnd"/>
+      <w:r>
+        <w:t>(</w:t>
+      </w:r>
+      <w:proofErr w:type="gramEnd"/>
+      <w:r>
+        <w:t xml:space="preserve">3, 0, 10)] placed on all parameters). </w:t>
+      </w:r>
+    </w:p>
+    <w:p>
+      <w:pPr>
+        <w:spacing w:line="480" w:lineRule="auto"/>
+        <w:ind w:firstLine="720"/>
+      </w:pPr>
+      <w:r>
+        <w:t xml:space="preserve">We will also construct a standard regression model to assess whether a greater number of </w:t>
+      </w:r>
+      <w:r>
+        <w:t>influenced trials</w:t>
+      </w:r>
+      <w:r>
+        <w:t xml:space="preserve"> </w:t>
+      </w:r>
+      <w:r>
+        <w:t>predicts</w:t>
+      </w:r>
+      <w:r>
+        <w:t xml:space="preserve"> a greater AMP effect size (H2). </w:t>
+      </w:r>
+      <w:r>
+        <w:t xml:space="preserve">For this, we will compute an AMP effect size for each subject by subtracting the number of ‘pleasant’ responses when the target was preceded by a positive prime from the number of ‘pleasant’ responses when the target was preceded by a negative prime. We will also compute the proportion of influenced trials to </w:t>
+      </w:r>
+      <w:r>
+        <w:lastRenderedPageBreak/>
+        <w:t>uninfluenced trials for each subject</w:t>
+      </w:r>
+      <w:r>
+        <w:t xml:space="preserve">, and </w:t>
+      </w:r>
+      <w:proofErr w:type="spellStart"/>
+      <w:r>
+        <w:t>standarise</w:t>
+      </w:r>
+      <w:proofErr w:type="spellEnd"/>
+      <w:r>
+        <w:t xml:space="preserve"> and </w:t>
+      </w:r>
+      <w:proofErr w:type="spellStart"/>
+      <w:r>
+        <w:t>recentre</w:t>
+      </w:r>
+      <w:proofErr w:type="spellEnd"/>
+      <w:r>
+        <w:t xml:space="preserve"> this value</w:t>
+      </w:r>
+      <w:r>
+        <w:t>. The Wilkinson notation for this model is:</w:t>
+      </w:r>
+    </w:p>
+    <w:p>
+      <w:pPr>
+        <w:spacing w:line="480" w:lineRule="auto"/>
+        <w:ind w:firstLine="720"/>
         <w:rPr>
           <w:rFonts w:ascii="Monaco" w:hAnsi="Monaco"/>
           <w:sz w:val="20"/>
           <w:szCs w:val="20"/>
         </w:rPr>
-        <w:t>AMP_effect_size</w:t>
-      </w:r>
+      </w:pPr>
+      <w:proofErr w:type="spellStart"/>
       <w:r>
         <w:rPr>
           <w:rFonts w:ascii="Monaco" w:hAnsi="Monaco"/>
           <w:sz w:val="20"/>
           <w:szCs w:val="20"/>
         </w:rPr>
-        <w:t xml:space="preserve"> ~ </w:t>
-      </w:r>
+        <w:t>AMP_effect_size</w:t>
+      </w:r>
+      <w:proofErr w:type="spellEnd"/>
       <w:r>
         <w:rPr>
           <w:rFonts w:ascii="Monaco" w:hAnsi="Monaco"/>
           <w:sz w:val="20"/>
           <w:szCs w:val="20"/>
         </w:rPr>
-        <w:t>proportion_influenced</w:t>
-      </w:r>
+        <w:t xml:space="preserve"> ~ </w:t>
+      </w:r>
+      <w:proofErr w:type="spellStart"/>
       <w:r>
         <w:rPr>
           <w:rFonts w:ascii="Monaco" w:hAnsi="Monaco"/>
           <w:sz w:val="20"/>
           <w:szCs w:val="20"/>
         </w:rPr>
-        <w:t xml:space="preserve"> + general_influence</w:t>
-      </w:r>
-      <w:bookmarkStart w:id="1" w:name="_GoBack"/>
-      <w:bookmarkEnd w:id="1"/>
+        <w:t>proportion_influenced</w:t>
+      </w:r>
+      <w:proofErr w:type="spellEnd"/>
+    </w:p>
+    <w:p>
+      <w:pPr>
+        <w:spacing w:line="480" w:lineRule="auto"/>
+        <w:ind w:firstLine="720"/>
+      </w:pPr>
+      <w:r>
+        <w:t xml:space="preserve">We will conduct a standard correlation analysis between the online and offline measure of influence (i.e., Q2 from the exploratory measures section) in order to address H3. For H4, we will conduct a similar regression analysis to that of H2, this time using both online and offline measures of influence as IVs. These IVs will be standardized and </w:t>
+      </w:r>
+      <w:proofErr w:type="spellStart"/>
+      <w:r>
+        <w:t>recentred</w:t>
+      </w:r>
+      <w:proofErr w:type="spellEnd"/>
+      <w:r>
+        <w:t xml:space="preserve"> as appropriate. The Wilkinson notation for this model is:</w:t>
+      </w:r>
+    </w:p>
+    <w:p>
+      <w:pPr>
+        <w:spacing w:line="480" w:lineRule="auto"/>
+        <w:ind w:firstLine="720"/>
+        <w:rPr>
+          <w:rFonts w:ascii="Monaco" w:hAnsi="Monaco"/>
+          <w:sz w:val="20"/>
+          <w:szCs w:val="20"/>
+        </w:rPr>
+      </w:pPr>
+      <w:proofErr w:type="spellStart"/>
+      <w:r>
+        <w:rPr>
+          <w:rFonts w:ascii="Monaco" w:hAnsi="Monaco"/>
+          <w:sz w:val="20"/>
+          <w:szCs w:val="20"/>
+        </w:rPr>
+        <w:t>AMP_effect_size</w:t>
+      </w:r>
+      <w:proofErr w:type="spellEnd"/>
+      <w:r>
+        <w:rPr>
+          <w:rFonts w:ascii="Monaco" w:hAnsi="Monaco"/>
+          <w:sz w:val="20"/>
+          <w:szCs w:val="20"/>
+        </w:rPr>
+        <w:t xml:space="preserve"> ~ </w:t>
+      </w:r>
+      <w:proofErr w:type="spellStart"/>
+      <w:r>
+        <w:rPr>
+          <w:rFonts w:ascii="Monaco" w:hAnsi="Monaco"/>
+          <w:sz w:val="20"/>
+          <w:szCs w:val="20"/>
+        </w:rPr>
+        <w:t>proportion_influenced</w:t>
+      </w:r>
+      <w:proofErr w:type="spellEnd"/>
+      <w:r>
+        <w:rPr>
+          <w:rFonts w:ascii="Monaco" w:hAnsi="Monaco"/>
+          <w:sz w:val="20"/>
+          <w:szCs w:val="20"/>
+        </w:rPr>
+        <w:t xml:space="preserve"> + </w:t>
+      </w:r>
+      <w:proofErr w:type="spellStart"/>
+      <w:r>
+        <w:rPr>
+          <w:rFonts w:ascii="Monaco" w:hAnsi="Monaco"/>
+          <w:sz w:val="20"/>
+          <w:szCs w:val="20"/>
+        </w:rPr>
+        <w:t>general_influence</w:t>
+      </w:r>
+      <w:proofErr w:type="spellEnd"/>
     </w:p>
     <w:p>
       <w:pPr>
@@ -2285,7 +2499,7 @@
         <w:rStyle w:val="PageNumber"/>
         <w:noProof/>
       </w:rPr>
-      <w:t>2</w:t>
+      <w:t>8</w:t>
     </w:r>
     <w:r>
       <w:rPr>
@@ -2952,14 +3166,6 @@
     <w:abstractNumId w:val="1"/>
   </w:num>
 </w:numbering>
-</file>
-
-<file path=word/people.xml><?xml version="1.0" encoding="utf-8"?>
-<w15:people xmlns:wpc="http://schemas.microsoft.com/office/word/2010/wordprocessingCanvas" xmlns:cx="http://schemas.microsoft.com/office/drawing/2014/chartex" xmlns:cx1="http://schemas.microsoft.com/office/drawing/2015/9/8/chartex" xmlns:mc="http://schemas.openxmlformats.org/markup-compatibility/2006" xmlns:o="urn:schemas-microsoft-com:office:office" xmlns:r="http://schemas.openxmlformats.org/officeDocument/2006/relationships" xmlns:m="http://schemas.openxmlformats.org/officeDocument/2006/math" xmlns:v="urn:schemas-microsoft-com:vml" xmlns:wp14="http://schemas.microsoft.com/office/word/2010/wordprocessingDrawing" xmlns:wp="http://schemas.openxmlformats.org/drawingml/2006/wordprocessingDrawing" xmlns:w10="urn:schemas-microsoft-com:office:word" xmlns:w="http://schemas.openxmlformats.org/wordprocessingml/2006/main" xmlns:w14="http://schemas.microsoft.com/office/word/2010/wordml" xmlns:w15="http://schemas.microsoft.com/office/word/2012/wordml" xmlns:w16se="http://schemas.microsoft.com/office/word/2015/wordml/symex" xmlns:wpg="http://schemas.microsoft.com/office/word/2010/wordprocessingGroup" xmlns:wpi="http://schemas.microsoft.com/office/word/2010/wordprocessingInk" xmlns:wne="http://schemas.microsoft.com/office/word/2006/wordml" xmlns:wps="http://schemas.microsoft.com/office/word/2010/wordprocessingShape" mc:Ignorable="w14 w15 w16se wp14">
-  <w15:person w15:author="Sean">
-    <w15:presenceInfo w15:providerId="None" w15:userId="Sean"/>
-  </w15:person>
-</w15:people>
 </file>
 
 <file path=word/styles.xml><?xml version="1.0" encoding="utf-8"?>
@@ -4810,7 +5016,7 @@
 </file>
 
 <file path=customXml/itemProps1.xml><?xml version="1.0" encoding="utf-8"?>
-<ds:datastoreItem xmlns:ds="http://schemas.openxmlformats.org/officeDocument/2006/customXml" ds:itemID="{D19F762B-1762-4AF9-8AF3-2747F6C72895}">
+<ds:datastoreItem xmlns:ds="http://schemas.openxmlformats.org/officeDocument/2006/customXml" ds:itemID="{EEEBF31E-B6F7-4367-AFE7-D045026E1181}">
   <ds:schemaRefs>
     <ds:schemaRef ds:uri="http://schemas.openxmlformats.org/officeDocument/2006/bibliography"/>
   </ds:schemaRefs>

</xml_diff>